<commit_message>
set display time 2 seconds and wait time 3 seconds
</commit_message>
<xml_diff>
--- a/CSC258 Project Proposal.docx
+++ b/CSC258 Project Proposal.docx
@@ -2496,19 +2496,63 @@
       </w:pPr>
       <w:r>
         <w:rPr>
+          <w:rFonts w:ascii="Helvetica" w:hAnsi="Helvetica" w:cs="Helvetica" w:hint="eastAsia"/>
+          <w:color w:val="4F81BD" w:themeColor="accent1"/>
+          <w:sz w:val="30"/>
+          <w:szCs w:val="30"/>
+          <w:lang w:val="en-US" w:eastAsia="zh-CN"/>
+        </w:rPr>
+        <w:t>A</w:t>
+      </w:r>
+      <w:r>
+        <w:rPr>
           <w:rFonts w:ascii="Helvetica" w:hAnsi="Helvetica" w:cs="Helvetica"/>
           <w:color w:val="4F81BD" w:themeColor="accent1"/>
           <w:sz w:val="30"/>
           <w:szCs w:val="30"/>
           <w:lang w:val="en-US" w:eastAsia="zh-CN"/>
         </w:rPr>
-        <w:t>We will show the simulation waveform as part of this milestone and we will try to make both display module and player module work on the FPGA board.</w:t>
+        <w:t>nd for the first milestone before FSM is implemented, we will set the display time 2 seconds and wait time between two tries 3 seconds.</w:t>
       </w:r>
       <w:bookmarkStart w:id="0" w:name="_GoBack"/>
       <w:bookmarkEnd w:id="0"/>
     </w:p>
     <w:p>
       <w:pPr>
+        <w:spacing w:after="0" w:line="240" w:lineRule="auto"/>
+        <w:rPr>
+          <w:rFonts w:ascii="Helvetica" w:hAnsi="Helvetica" w:cs="Helvetica"/>
+          <w:color w:val="4F81BD" w:themeColor="accent1"/>
+          <w:sz w:val="30"/>
+          <w:szCs w:val="30"/>
+          <w:lang w:val="en-US" w:eastAsia="zh-CN"/>
+        </w:rPr>
+      </w:pPr>
+    </w:p>
+    <w:p>
+      <w:pPr>
+        <w:spacing w:after="0" w:line="240" w:lineRule="auto"/>
+        <w:rPr>
+          <w:rFonts w:ascii="Helvetica" w:hAnsi="Helvetica" w:cs="Helvetica"/>
+          <w:color w:val="4F81BD" w:themeColor="accent1"/>
+          <w:sz w:val="30"/>
+          <w:szCs w:val="30"/>
+          <w:lang w:val="en-US" w:eastAsia="zh-CN"/>
+        </w:rPr>
+      </w:pPr>
+      <w:r>
+        <w:rPr>
+          <w:rFonts w:ascii="Helvetica" w:hAnsi="Helvetica" w:cs="Helvetica"/>
+          <w:color w:val="4F81BD" w:themeColor="accent1"/>
+          <w:sz w:val="30"/>
+          <w:szCs w:val="30"/>
+          <w:lang w:val="en-US" w:eastAsia="zh-CN"/>
+        </w:rPr>
+        <w:t>We will show the simulation waveform as part of this milestone and we will try to make both display module and player module work on the FPGA board.</w:t>
+      </w:r>
+    </w:p>
+    <w:p>
+      <w:pPr>
         <w:spacing w:line="240" w:lineRule="auto"/>
       </w:pPr>
     </w:p>
@@ -2587,7 +2631,18 @@
           <w:szCs w:val="30"/>
           <w:lang w:eastAsia="en-CA"/>
         </w:rPr>
-        <w:t xml:space="preserve"> module so that it draws three separate blocks/moles and so that it can make them disappear when needed. We will show the TA the code for this module as part of the second milestone and </w:t>
+        <w:t xml:space="preserve"> module so that it draws three separate blocks/moles and so that it can make them disappear when needed. </w:t>
+      </w:r>
+      <w:r>
+        <w:rPr>
+          <w:rFonts w:ascii="Helvetica" w:eastAsia="Times New Roman" w:hAnsi="Helvetica" w:cs="Helvetica"/>
+          <w:color w:val="C00000"/>
+          <w:sz w:val="30"/>
+          <w:szCs w:val="30"/>
+          <w:lang w:eastAsia="en-CA"/>
+        </w:rPr>
+        <w:lastRenderedPageBreak/>
+        <w:t xml:space="preserve">We will show the TA the code for this module as part of the second milestone and </w:t>
       </w:r>
       <w:r>
         <w:rPr>
@@ -3103,7 +3158,17 @@
           <w:sz w:val="28"/>
           <w:szCs w:val="28"/>
         </w:rPr>
-        <w:t>To CSC258 students it is cool to them because it is a unique idea that we have not seen in past 258 projects. It will require unique knowledge of what was learned in this class</w:t>
+        <w:t xml:space="preserve">To CSC258 students it is cool to them because it is a unique idea that we have not seen in past 258 projects. It will require unique knowledge of </w:t>
+      </w:r>
+      <w:r>
+        <w:rPr>
+          <w:rFonts w:ascii="Tahoma" w:hAnsi="Tahoma" w:cs="Tahoma"/>
+          <w:color w:val="4F81BD" w:themeColor="accent1"/>
+          <w:sz w:val="28"/>
+          <w:szCs w:val="28"/>
+        </w:rPr>
+        <w:lastRenderedPageBreak/>
+        <w:t>what was learned in this class</w:t>
       </w:r>
       <w:r>
         <w:rPr>
@@ -3164,17 +3229,7 @@
           <w:sz w:val="28"/>
           <w:szCs w:val="28"/>
         </w:rPr>
-        <w:t xml:space="preserve"> the game so </w:t>
-      </w:r>
-      <w:r>
-        <w:rPr>
-          <w:rFonts w:ascii="Tahoma" w:hAnsi="Tahoma" w:cs="Tahoma"/>
-          <w:color w:val="4F81BD" w:themeColor="accent1"/>
-          <w:sz w:val="28"/>
-          <w:szCs w:val="28"/>
-        </w:rPr>
-        <w:lastRenderedPageBreak/>
-        <w:t xml:space="preserve">they will be amazed and wonder how it is possible to actually make something like this using hardware. </w:t>
+        <w:t xml:space="preserve"> the game so they will be amazed and wonder how it is possible to actually make something like this using hardware. </w:t>
       </w:r>
     </w:p>
     <w:p>

</xml_diff>